<commit_message>
hola, no se entiende
</commit_message>
<xml_diff>
--- a/Documento Info II.docx
+++ b/Documento Info II.docx
@@ -13,6 +13,14 @@
       </w:r>
     </w:p>
     <w:p>
+      <w:r>
+        <w:t>Hola</w:t>
+      </w:r>
+    </w:p>
+    <w:p>
+      <w:r>
+        <w:t>No se entiende</w:t>
+      </w:r>
       <w:bookmarkStart w:id="0" w:name="_GoBack"/>
       <w:bookmarkEnd w:id="0"/>
     </w:p>

</xml_diff>